<commit_message>
Tiny adjustments in the comments
</commit_message>
<xml_diff>
--- a/Narrative/Dialogue 2nd Iteration - WIP.docx
+++ b/Narrative/Dialogue 2nd Iteration - WIP.docx
@@ -537,16 +537,16 @@
       <w:r>
         <w:t xml:space="preserve"> – </w:t>
       </w:r>
-      <w:commentRangeStart w:id="6"/>
+      <w:commentRangeStart w:id="7"/>
       <w:r>
         <w:t xml:space="preserve">There it is… I knew I ordered a new one… </w:t>
       </w:r>
-      <w:commentRangeEnd w:id="6"/>
-      <w:r>
-        <w:rPr>
-          <w:rStyle w:val="CommentReference"/>
-        </w:rPr>
-        <w:commentReference w:id="6"/>
+      <w:commentRangeEnd w:id="7"/>
+      <w:r>
+        <w:rPr>
+          <w:rStyle w:val="CommentReference"/>
+        </w:rPr>
+        <w:commentReference w:id="7"/>
       </w:r>
     </w:p>
     <w:p>
@@ -599,7 +599,7 @@
           <w:iCs/>
         </w:rPr>
       </w:pPr>
-      <w:commentRangeStart w:id="7"/>
+      <w:commentRangeStart w:id="8"/>
       <w:r>
         <w:rPr>
           <w:b/>
@@ -658,12 +658,12 @@
         </w:rPr>
         <w:t>Damn!”</w:t>
       </w:r>
-      <w:commentRangeEnd w:id="7"/>
-      <w:r>
-        <w:rPr>
-          <w:rStyle w:val="CommentReference"/>
-        </w:rPr>
-        <w:commentReference w:id="7"/>
+      <w:commentRangeEnd w:id="8"/>
+      <w:r>
+        <w:rPr>
+          <w:rStyle w:val="CommentReference"/>
+        </w:rPr>
+        <w:commentReference w:id="8"/>
       </w:r>
     </w:p>
     <w:p>
@@ -674,7 +674,7 @@
           <w:color w:val="A6A6A6" w:themeColor="background1" w:themeShade="A6"/>
         </w:rPr>
       </w:pPr>
-      <w:commentRangeStart w:id="8"/>
+      <w:commentRangeStart w:id="9"/>
       <w:r>
         <w:rPr>
           <w:b/>
@@ -691,17 +691,17 @@
         </w:rPr>
         <w:t>– “That’s… too hot to touch. I think the thermostat burnt out…”</w:t>
       </w:r>
-      <w:commentRangeEnd w:id="8"/>
-      <w:r>
-        <w:rPr>
-          <w:rStyle w:val="CommentReference"/>
-        </w:rPr>
-        <w:commentReference w:id="8"/>
-      </w:r>
-    </w:p>
-    <w:p>
-      <w:commentRangeStart w:id="9"/>
+      <w:commentRangeEnd w:id="9"/>
+      <w:r>
+        <w:rPr>
+          <w:rStyle w:val="CommentReference"/>
+        </w:rPr>
+        <w:commentReference w:id="9"/>
+      </w:r>
+    </w:p>
+    <w:p>
       <w:commentRangeStart w:id="10"/>
+      <w:commentRangeStart w:id="11"/>
       <w:r>
         <w:rPr>
           <w:b/>
@@ -747,21 +747,19 @@
         </w:rPr>
         <w:t>”</w:t>
       </w:r>
-      <w:commentRangeEnd w:id="9"/>
-      <w:r>
-        <w:rPr>
-          <w:rStyle w:val="CommentReference"/>
-        </w:rPr>
-        <w:commentReference w:id="9"/>
-      </w:r>
-      <w:bookmarkStart w:id="11" w:name="_GoBack"/>
-      <w:bookmarkEnd w:id="11"/>
       <w:commentRangeEnd w:id="10"/>
       <w:r>
         <w:rPr>
           <w:rStyle w:val="CommentReference"/>
         </w:rPr>
         <w:commentReference w:id="10"/>
+      </w:r>
+      <w:commentRangeEnd w:id="11"/>
+      <w:r>
+        <w:rPr>
+          <w:rStyle w:val="CommentReference"/>
+        </w:rPr>
+        <w:commentReference w:id="11"/>
       </w:r>
     </w:p>
     <w:p/>
@@ -810,6 +808,26 @@
       <w:r>
         <w:t>This line is important because I need to establish a sombre tone</w:t>
       </w:r>
+      <w:r>
+        <w:t xml:space="preserve"> of the narrative. First half needs to be grumpy, 2</w:t>
+      </w:r>
+      <w:r>
+        <w:rPr>
+          <w:vertAlign w:val="superscript"/>
+        </w:rPr>
+        <w:t>nd</w:t>
+      </w:r>
+      <w:r>
+        <w:t xml:space="preserve"> half can shift towards a sad, </w:t>
+      </w:r>
+      <w:proofErr w:type="gramStart"/>
+      <w:r>
+        <w:t>grief stricken</w:t>
+      </w:r>
+      <w:proofErr w:type="gramEnd"/>
+      <w:r>
+        <w:t xml:space="preserve"> tone</w:t>
+      </w:r>
     </w:p>
   </w:comment>
   <w:comment w:id="2" w:author="Stash Gomes" w:date="2019-11-12T09:30:00Z" w:initials="SG">
@@ -826,6 +844,17 @@
       <w:r>
         <w:t>Shortened, but this line is only effective if you can emote it correctly</w:t>
       </w:r>
+      <w:r>
+        <w:t xml:space="preserve">. I need grumpy </w:t>
+      </w:r>
+      <w:proofErr w:type="spellStart"/>
+      <w:r>
+        <w:t>Keat</w:t>
+      </w:r>
+      <w:proofErr w:type="spellEnd"/>
+      <w:r>
+        <w:t xml:space="preserve"> ^^ </w:t>
+      </w:r>
     </w:p>
   </w:comment>
   <w:comment w:id="3" w:author="Stash Gomes" w:date="2019-11-12T09:30:00Z" w:initials="SG">
@@ -872,11 +901,16 @@
         <w:annotationRef/>
       </w:r>
       <w:r>
-        <w:t xml:space="preserve">Shortened and adjusted. I sort of like what you did here. We need to keep these lines short though ^^ </w:t>
+        <w:t xml:space="preserve">Shortened and adjusted. I sort of like what you did here. </w:t>
+      </w:r>
+      <w:bookmarkStart w:id="6" w:name="_GoBack"/>
+      <w:bookmarkEnd w:id="6"/>
+      <w:r>
+        <w:t xml:space="preserve">We need to keep these lines short though ^^ </w:t>
       </w:r>
     </w:p>
   </w:comment>
-  <w:comment w:id="6" w:author="Stash Gomes" w:date="2019-11-12T09:47:00Z" w:initials="SG">
+  <w:comment w:id="7" w:author="Stash Gomes" w:date="2019-11-12T09:47:00Z" w:initials="SG">
     <w:p>
       <w:pPr>
         <w:pStyle w:val="CommentText"/>
@@ -892,7 +926,7 @@
       </w:r>
     </w:p>
   </w:comment>
-  <w:comment w:id="7" w:author="Stash Gomes" w:date="2019-11-12T09:38:00Z" w:initials="SG">
+  <w:comment w:id="8" w:author="Stash Gomes" w:date="2019-11-12T09:38:00Z" w:initials="SG">
     <w:p>
       <w:pPr>
         <w:pStyle w:val="CommentText"/>
@@ -926,7 +960,7 @@
       </w:r>
     </w:p>
   </w:comment>
-  <w:comment w:id="8" w:author="Stash Gomes" w:date="2019-11-12T09:36:00Z" w:initials="SG">
+  <w:comment w:id="9" w:author="Stash Gomes" w:date="2019-11-12T09:36:00Z" w:initials="SG">
     <w:p>
       <w:pPr>
         <w:pStyle w:val="CommentText"/>
@@ -964,7 +998,7 @@
       </w:r>
     </w:p>
   </w:comment>
-  <w:comment w:id="9" w:author="Stash Gomes" w:date="2019-11-12T09:32:00Z" w:initials="SG">
+  <w:comment w:id="10" w:author="Stash Gomes" w:date="2019-11-12T09:32:00Z" w:initials="SG">
     <w:p>
       <w:pPr>
         <w:pStyle w:val="CommentText"/>
@@ -994,7 +1028,7 @@
       </w:r>
     </w:p>
   </w:comment>
-  <w:comment w:id="10" w:author="Stash Gomes" w:date="2019-11-12T09:57:00Z" w:initials="SG">
+  <w:comment w:id="11" w:author="Stash Gomes" w:date="2019-11-12T09:57:00Z" w:initials="SG">
     <w:p>
       <w:pPr>
         <w:pStyle w:val="CommentText"/>

</xml_diff>

<commit_message>
Dialogue Comments and Edits for Stash
</commit_message>
<xml_diff>
--- a/Narrative/Dialogue 2nd Iteration - WIP.docx
+++ b/Narrative/Dialogue 2nd Iteration - WIP.docx
@@ -21,10 +21,24 @@
         <w:t>’</w:t>
       </w:r>
       <w:r>
-        <w:t>s name is now I</w:t>
-      </w:r>
-      <w:r>
-        <w:t xml:space="preserve">liana. Double down on the Russian undertones. Ivan briefly served in the military or was trained. </w:t>
+        <w:t xml:space="preserve">s name is now </w:t>
+      </w:r>
+      <w:commentRangeStart w:id="0"/>
+      <w:r>
+        <w:t>I</w:t>
+      </w:r>
+      <w:r>
+        <w:t>liana</w:t>
+      </w:r>
+      <w:commentRangeEnd w:id="0"/>
+      <w:r>
+        <w:rPr>
+          <w:rStyle w:val="CommentReference"/>
+        </w:rPr>
+        <w:commentReference w:id="0"/>
+      </w:r>
+      <w:r>
+        <w:t xml:space="preserve">. Double down on the Russian undertones. Ivan briefly served in the military or was trained. </w:t>
       </w:r>
     </w:p>
     <w:p>
@@ -37,15 +51,7 @@
         <w:t xml:space="preserve">NOTE TO KEATON: </w:t>
       </w:r>
       <w:r>
-        <w:t xml:space="preserve">Ivan needs to be a bit more emotive. His lines are all delivered in a similar tone and rhythm. He is depressed I understand. However most “manly” men express their depression in very irritable ways. </w:t>
-      </w:r>
-      <w:proofErr w:type="gramStart"/>
-      <w:r>
-        <w:t>So</w:t>
-      </w:r>
-      <w:proofErr w:type="gramEnd"/>
-      <w:r>
-        <w:t xml:space="preserve"> I want to go with 3 specific tones. His reduce affect sad tones (monotone, depressed way of speaking), his emotive sad tones (Like he is holding back tears) when he is speaking about Iliana and experiencing grief and his grumpy/irritable side (Like he is trying to not scream and throw something across the room) when things go wrong or he talking about being removed from the island.</w:t>
+        <w:t>Ivan needs to be a bit more emotive. His lines are all delivered in a similar tone and rhythm. He is depressed I understand. However most “manly” men express their depression in very irritable ways. So I want to go with 3 specific tones. His reduce affect sad tones (monotone, depressed way of speaking), his emotive sad tones (Like he is holding back tears) when he is speaking about Iliana and experiencing grief and his grumpy/irritable side (Like he is trying to not scream and throw something across the room) when things go wrong or he talking about being removed from the island.</w:t>
       </w:r>
     </w:p>
     <w:p>
@@ -85,20 +91,20 @@
         </w:rPr>
         <w:t xml:space="preserve"> “</w:t>
       </w:r>
-      <w:r>
-        <w:rPr>
-          <w:i/>
-        </w:rPr>
-        <w:t xml:space="preserve">A fuse must’ve blown… again. I need to get her lit again… The ships need her </w:t>
-      </w:r>
-      <w:proofErr w:type="gramStart"/>
-      <w:r>
-        <w:rPr>
-          <w:i/>
-        </w:rPr>
-        <w:t>light.“</w:t>
-      </w:r>
-      <w:proofErr w:type="gramEnd"/>
+      <w:commentRangeStart w:id="1"/>
+      <w:r>
+        <w:rPr>
+          <w:i/>
+        </w:rPr>
+        <w:t>A fuse must’ve blown… again. I need to get her lit again… The ships need her light.“</w:t>
+      </w:r>
+      <w:commentRangeEnd w:id="1"/>
+      <w:r>
+        <w:rPr>
+          <w:rStyle w:val="CommentReference"/>
+        </w:rPr>
+        <w:commentReference w:id="1"/>
+      </w:r>
     </w:p>
     <w:p>
       <w:pPr>
@@ -108,7 +114,7 @@
           <w:iCs/>
         </w:rPr>
       </w:pPr>
-      <w:commentRangeStart w:id="0"/>
+      <w:commentRangeStart w:id="2"/>
       <w:r>
         <w:rPr>
           <w:b/>
@@ -122,25 +128,17 @@
         <w:t xml:space="preserve">This place is a mess… </w:t>
       </w:r>
       <w:r>
-        <w:t xml:space="preserve">if Iliana was still </w:t>
-      </w:r>
-      <w:proofErr w:type="gramStart"/>
-      <w:r>
-        <w:t>around</w:t>
-      </w:r>
-      <w:proofErr w:type="gramEnd"/>
-      <w:r>
-        <w:t xml:space="preserve"> she would have made me clean it</w:t>
+        <w:t>if Iliana was still around she would have made me clean it</w:t>
       </w:r>
       <w:r>
         <w:t xml:space="preserve"> </w:t>
       </w:r>
-      <w:commentRangeEnd w:id="0"/>
-      <w:r>
-        <w:rPr>
-          <w:rStyle w:val="CommentReference"/>
-        </w:rPr>
-        <w:commentReference w:id="0"/>
+      <w:commentRangeEnd w:id="2"/>
+      <w:r>
+        <w:rPr>
+          <w:rStyle w:val="CommentReference"/>
+        </w:rPr>
+        <w:commentReference w:id="2"/>
       </w:r>
     </w:p>
     <w:p>
@@ -176,7 +174,7 @@
       </w:r>
     </w:p>
     <w:p>
-      <w:commentRangeStart w:id="1"/>
+      <w:commentRangeStart w:id="3"/>
       <w:r>
         <w:rPr>
           <w:b/>
@@ -189,12 +187,12 @@
       <w:r>
         <w:t xml:space="preserve"> .”</w:t>
       </w:r>
-      <w:commentRangeEnd w:id="1"/>
-      <w:r>
-        <w:rPr>
-          <w:rStyle w:val="CommentReference"/>
-        </w:rPr>
-        <w:commentReference w:id="1"/>
+      <w:commentRangeEnd w:id="3"/>
+      <w:r>
+        <w:rPr>
+          <w:rStyle w:val="CommentReference"/>
+        </w:rPr>
+        <w:commentReference w:id="3"/>
       </w:r>
     </w:p>
     <w:p>
@@ -212,6 +210,7 @@
       <w:r>
         <w:t xml:space="preserve"> - </w:t>
       </w:r>
+      <w:commentRangeStart w:id="4"/>
       <w:r>
         <w:rPr>
           <w:rStyle w:val="Emphasis"/>
@@ -231,6 +230,13 @@
         </w:rPr>
         <w:t>”</w:t>
       </w:r>
+      <w:commentRangeEnd w:id="4"/>
+      <w:r>
+        <w:rPr>
+          <w:rStyle w:val="CommentReference"/>
+        </w:rPr>
+        <w:commentReference w:id="4"/>
+      </w:r>
     </w:p>
     <w:p>
       <w:pPr>
@@ -239,7 +245,7 @@
           <w:iCs/>
         </w:rPr>
       </w:pPr>
-      <w:commentRangeStart w:id="2"/>
+      <w:commentRangeStart w:id="5"/>
       <w:r>
         <w:rPr>
           <w:b/>
@@ -277,12 +283,12 @@
         </w:rPr>
         <w:t>Needs to be delivered with a bit of anger</w:t>
       </w:r>
-      <w:commentRangeEnd w:id="2"/>
-      <w:r>
-        <w:rPr>
-          <w:rStyle w:val="CommentReference"/>
-        </w:rPr>
-        <w:commentReference w:id="2"/>
+      <w:commentRangeEnd w:id="5"/>
+      <w:r>
+        <w:rPr>
+          <w:rStyle w:val="CommentReference"/>
+        </w:rPr>
+        <w:commentReference w:id="5"/>
       </w:r>
     </w:p>
     <w:p>
@@ -344,6 +350,7 @@
       <w:r>
         <w:t xml:space="preserve"> – </w:t>
       </w:r>
+      <w:commentRangeStart w:id="6"/>
       <w:r>
         <w:t>“</w:t>
       </w:r>
@@ -358,6 +365,13 @@
       </w:r>
       <w:r>
         <w:t>“</w:t>
+      </w:r>
+      <w:commentRangeEnd w:id="6"/>
+      <w:r>
+        <w:rPr>
+          <w:rStyle w:val="CommentReference"/>
+        </w:rPr>
+        <w:commentReference w:id="6"/>
       </w:r>
     </w:p>
     <w:p>
@@ -368,7 +382,7 @@
           <w:iCs w:val="0"/>
         </w:rPr>
       </w:pPr>
-      <w:commentRangeStart w:id="3"/>
+      <w:commentRangeStart w:id="7"/>
       <w:r>
         <w:rPr>
           <w:b/>
@@ -398,12 +412,12 @@
         </w:rPr>
         <w:t>deep breathe</w:t>
       </w:r>
-      <w:commentRangeEnd w:id="3"/>
-      <w:r>
-        <w:rPr>
-          <w:rStyle w:val="CommentReference"/>
-        </w:rPr>
-        <w:commentReference w:id="3"/>
+      <w:commentRangeEnd w:id="7"/>
+      <w:r>
+        <w:rPr>
+          <w:rStyle w:val="CommentReference"/>
+        </w:rPr>
+        <w:commentReference w:id="7"/>
       </w:r>
     </w:p>
     <w:p>
@@ -430,7 +444,7 @@
       </w:r>
     </w:p>
     <w:p>
-      <w:commentRangeStart w:id="4"/>
+      <w:commentRangeStart w:id="8"/>
       <w:r>
         <w:rPr>
           <w:b/>
@@ -438,15 +452,11 @@
         <w:t>Interact with DV Board</w:t>
       </w:r>
       <w:r>
-        <w:t xml:space="preserve"> (</w:t>
-      </w:r>
-      <w:proofErr w:type="gramStart"/>
-      <w:r>
-        <w:t>First )</w:t>
-      </w:r>
-      <w:proofErr w:type="gramEnd"/>
-      <w:r>
-        <w:t>- “ye… burnt out.</w:t>
+        <w:t xml:space="preserve"> (First </w:t>
+      </w:r>
+      <w:commentRangeStart w:id="9"/>
+      <w:r>
+        <w:t>)- “ye… burnt out.</w:t>
       </w:r>
       <w:r>
         <w:t xml:space="preserve"> Where’d I put those spares…</w:t>
@@ -454,12 +464,19 @@
       <w:r>
         <w:t>”</w:t>
       </w:r>
-      <w:commentRangeEnd w:id="4"/>
-      <w:r>
-        <w:rPr>
-          <w:rStyle w:val="CommentReference"/>
-        </w:rPr>
-        <w:commentReference w:id="4"/>
+      <w:commentRangeEnd w:id="8"/>
+      <w:r>
+        <w:rPr>
+          <w:rStyle w:val="CommentReference"/>
+        </w:rPr>
+        <w:commentReference w:id="8"/>
+      </w:r>
+      <w:commentRangeEnd w:id="9"/>
+      <w:r>
+        <w:rPr>
+          <w:rStyle w:val="CommentReference"/>
+        </w:rPr>
+        <w:commentReference w:id="9"/>
       </w:r>
     </w:p>
     <w:p>
@@ -499,11 +516,17 @@
         <w:t xml:space="preserve"> – </w:t>
       </w:r>
       <w:r>
-        <w:t xml:space="preserve">Wires… Tangled, but I’ll need them. </w:t>
-      </w:r>
-    </w:p>
-    <w:p>
-      <w:commentRangeStart w:id="5"/>
+        <w:t xml:space="preserve">Wires… Tangled, but </w:t>
+      </w:r>
+      <w:r>
+        <w:t xml:space="preserve">still usable </w:t>
+      </w:r>
+      <w:r>
+        <w:t xml:space="preserve">. </w:t>
+      </w:r>
+    </w:p>
+    <w:p>
+      <w:commentRangeStart w:id="10"/>
       <w:r>
         <w:rPr>
           <w:b/>
@@ -519,12 +542,12 @@
       <w:r>
         <w:t>s, where it belongs. Surprisingly…”</w:t>
       </w:r>
-      <w:commentRangeEnd w:id="5"/>
-      <w:r>
-        <w:rPr>
-          <w:rStyle w:val="CommentReference"/>
-        </w:rPr>
-        <w:commentReference w:id="5"/>
+      <w:commentRangeEnd w:id="10"/>
+      <w:r>
+        <w:rPr>
+          <w:rStyle w:val="CommentReference"/>
+        </w:rPr>
+        <w:commentReference w:id="10"/>
       </w:r>
     </w:p>
     <w:p>
@@ -537,16 +560,16 @@
       <w:r>
         <w:t xml:space="preserve"> – </w:t>
       </w:r>
-      <w:commentRangeStart w:id="7"/>
+      <w:commentRangeStart w:id="11"/>
       <w:r>
         <w:t xml:space="preserve">There it is… I knew I ordered a new one… </w:t>
       </w:r>
-      <w:commentRangeEnd w:id="7"/>
-      <w:r>
-        <w:rPr>
-          <w:rStyle w:val="CommentReference"/>
-        </w:rPr>
-        <w:commentReference w:id="7"/>
+      <w:commentRangeEnd w:id="11"/>
+      <w:r>
+        <w:rPr>
+          <w:rStyle w:val="CommentReference"/>
+        </w:rPr>
+        <w:commentReference w:id="11"/>
       </w:r>
     </w:p>
     <w:p>
@@ -599,7 +622,7 @@
           <w:iCs/>
         </w:rPr>
       </w:pPr>
-      <w:commentRangeStart w:id="8"/>
+      <w:commentRangeStart w:id="12"/>
       <w:r>
         <w:rPr>
           <w:b/>
@@ -619,51 +642,35 @@
           <w:b/>
           <w:bCs/>
         </w:rPr>
-        <w:t xml:space="preserve">, boiler starts to shake and </w:t>
-      </w:r>
-      <w:proofErr w:type="gramStart"/>
-      <w:r>
-        <w:rPr>
-          <w:b/>
-          <w:bCs/>
-        </w:rPr>
-        <w:t xml:space="preserve">shit </w:t>
+        <w:t xml:space="preserve">, boiler starts to shake and shit </w:t>
       </w:r>
       <w:r>
         <w:rPr>
           <w:i/>
           <w:iCs/>
         </w:rPr>
-        <w:t xml:space="preserve"> –</w:t>
-      </w:r>
-      <w:proofErr w:type="gramEnd"/>
+        <w:t xml:space="preserve"> – “</w:t>
+      </w:r>
       <w:r>
         <w:rPr>
           <w:i/>
           <w:iCs/>
         </w:rPr>
-        <w:t xml:space="preserve"> “</w:t>
+        <w:t xml:space="preserve">Ahh! </w:t>
       </w:r>
       <w:r>
         <w:rPr>
           <w:i/>
           <w:iCs/>
         </w:rPr>
-        <w:t xml:space="preserve">Ahh! </w:t>
-      </w:r>
-      <w:r>
-        <w:rPr>
-          <w:i/>
-          <w:iCs/>
-        </w:rPr>
         <w:t>Damn!”</w:t>
       </w:r>
-      <w:commentRangeEnd w:id="8"/>
-      <w:r>
-        <w:rPr>
-          <w:rStyle w:val="CommentReference"/>
-        </w:rPr>
-        <w:commentReference w:id="8"/>
+      <w:commentRangeEnd w:id="12"/>
+      <w:r>
+        <w:rPr>
+          <w:rStyle w:val="CommentReference"/>
+        </w:rPr>
+        <w:commentReference w:id="12"/>
       </w:r>
     </w:p>
     <w:p>
@@ -674,7 +681,7 @@
           <w:color w:val="A6A6A6" w:themeColor="background1" w:themeShade="A6"/>
         </w:rPr>
       </w:pPr>
-      <w:commentRangeStart w:id="9"/>
+      <w:commentRangeStart w:id="13"/>
       <w:r>
         <w:rPr>
           <w:b/>
@@ -691,17 +698,17 @@
         </w:rPr>
         <w:t>– “That’s… too hot to touch. I think the thermostat burnt out…”</w:t>
       </w:r>
-      <w:commentRangeEnd w:id="9"/>
-      <w:r>
-        <w:rPr>
-          <w:rStyle w:val="CommentReference"/>
-        </w:rPr>
-        <w:commentReference w:id="9"/>
-      </w:r>
-    </w:p>
-    <w:p>
-      <w:commentRangeStart w:id="10"/>
-      <w:commentRangeStart w:id="11"/>
+      <w:commentRangeEnd w:id="13"/>
+      <w:r>
+        <w:rPr>
+          <w:rStyle w:val="CommentReference"/>
+        </w:rPr>
+        <w:commentReference w:id="13"/>
+      </w:r>
+    </w:p>
+    <w:p>
+      <w:commentRangeStart w:id="14"/>
+      <w:commentRangeStart w:id="15"/>
       <w:r>
         <w:rPr>
           <w:b/>
@@ -747,22 +754,41 @@
         </w:rPr>
         <w:t>”</w:t>
       </w:r>
-      <w:commentRangeEnd w:id="10"/>
-      <w:r>
-        <w:rPr>
-          <w:rStyle w:val="CommentReference"/>
-        </w:rPr>
-        <w:commentReference w:id="10"/>
-      </w:r>
-      <w:commentRangeEnd w:id="11"/>
-      <w:r>
-        <w:rPr>
-          <w:rStyle w:val="CommentReference"/>
-        </w:rPr>
-        <w:commentReference w:id="11"/>
+      <w:commentRangeEnd w:id="14"/>
+      <w:r>
+        <w:rPr>
+          <w:rStyle w:val="CommentReference"/>
+        </w:rPr>
+        <w:commentReference w:id="14"/>
+      </w:r>
+      <w:commentRangeEnd w:id="15"/>
+      <w:r>
+        <w:rPr>
+          <w:rStyle w:val="CommentReference"/>
+        </w:rPr>
+        <w:commentReference w:id="15"/>
       </w:r>
     </w:p>
     <w:p/>
+    <w:p>
+      <w:r>
+        <w:rPr>
+          <w:highlight w:val="yellow"/>
+        </w:rPr>
+        <w:t>Where did the line go wh</w:t>
+      </w:r>
+      <w:bookmarkStart w:id="16" w:name="_GoBack"/>
+      <w:bookmarkEnd w:id="16"/>
+      <w:r>
+        <w:rPr>
+          <w:highlight w:val="yellow"/>
+        </w:rPr>
+        <w:t>ere he hopes it doesn’t blow out?</w:t>
+      </w:r>
+      <w:r>
+        <w:t xml:space="preserve"> </w:t>
+      </w:r>
+    </w:p>
     <w:sectPr>
       <w:pgSz w:w="11906" w:h="16838"/>
       <w:pgMar w:top="1440" w:right="1440" w:bottom="1440" w:left="1440" w:header="708" w:footer="708" w:gutter="0"/>
@@ -775,7 +801,7 @@
 
 <file path=word/comments.xml><?xml version="1.0" encoding="utf-8"?>
 <w:comments xmlns:wpc="http://schemas.microsoft.com/office/word/2010/wordprocessingCanvas" xmlns:cx="http://schemas.microsoft.com/office/drawing/2014/chartex" xmlns:cx1="http://schemas.microsoft.com/office/drawing/2015/9/8/chartex" xmlns:cx2="http://schemas.microsoft.com/office/drawing/2015/10/21/chartex" xmlns:cx3="http://schemas.microsoft.com/office/drawing/2016/5/9/chartex" xmlns:cx4="http://schemas.microsoft.com/office/drawing/2016/5/10/chartex" xmlns:cx5="http://schemas.microsoft.com/office/drawing/2016/5/11/chartex" xmlns:cx6="http://schemas.microsoft.com/office/drawing/2016/5/12/chartex" xmlns:cx7="http://schemas.microsoft.com/office/drawing/2016/5/13/chartex" xmlns:cx8="http://schemas.microsoft.com/office/drawing/2016/5/14/chartex" xmlns:mc="http://schemas.openxmlformats.org/markup-compatibility/2006" xmlns:aink="http://schemas.microsoft.com/office/drawing/2016/ink" xmlns:am3d="http://schemas.microsoft.com/office/drawing/2017/model3d" xmlns:o="urn:schemas-microsoft-com:office:office" xmlns:r="http://schemas.openxmlformats.org/officeDocument/2006/relationships" xmlns:m="http://schemas.openxmlformats.org/officeDocument/2006/math" xmlns:v="urn:schemas-microsoft-com:vml" xmlns:wp14="http://schemas.microsoft.com/office/word/2010/wordprocessingDrawing" xmlns:wp="http://schemas.openxmlformats.org/drawingml/2006/wordprocessingDrawing" xmlns:w10="urn:schemas-microsoft-com:office:word" xmlns:w="http://schemas.openxmlformats.org/wordprocessingml/2006/main" xmlns:w14="http://schemas.microsoft.com/office/word/2010/wordml" xmlns:w15="http://schemas.microsoft.com/office/word/2012/wordml" xmlns:w16cid="http://schemas.microsoft.com/office/word/2016/wordml/cid" xmlns:w16se="http://schemas.microsoft.com/office/word/2015/wordml/symex" xmlns:wpg="http://schemas.microsoft.com/office/word/2010/wordprocessingGroup" xmlns:wpi="http://schemas.microsoft.com/office/word/2010/wordprocessingInk" xmlns:wne="http://schemas.microsoft.com/office/word/2006/wordml" xmlns:wps="http://schemas.microsoft.com/office/word/2010/wordprocessingShape" mc:Ignorable="w14 w15 w16se w16cid wp14">
-  <w:comment w:id="0" w:author="Stash Gomes" w:date="2019-11-12T09:08:00Z" w:initials="SG">
+  <w:comment w:id="0" w:author="1589523" w:date="2019-11-12T10:24:00Z" w:initials="1">
     <w:p>
       <w:pPr>
         <w:pStyle w:val="CommentText"/>
@@ -787,6 +813,54 @@
         <w:annotationRef/>
       </w:r>
       <w:r>
+        <w:t xml:space="preserve">Spelt </w:t>
+      </w:r>
+      <w:proofErr w:type="spellStart"/>
+      <w:r>
+        <w:t>Iliyana</w:t>
+      </w:r>
+      <w:proofErr w:type="spellEnd"/>
+      <w:r>
+        <w:t xml:space="preserve"> (this needs to be consistent for the </w:t>
+      </w:r>
+      <w:proofErr w:type="spellStart"/>
+      <w:r>
+        <w:t>subitles</w:t>
+      </w:r>
+      <w:proofErr w:type="spellEnd"/>
+      <w:r>
+        <w:t xml:space="preserve"> and my letter edits.)</w:t>
+      </w:r>
+    </w:p>
+  </w:comment>
+  <w:comment w:id="1" w:author="1589523" w:date="2019-11-12T10:22:00Z" w:initials="1">
+    <w:p>
+      <w:pPr>
+        <w:pStyle w:val="CommentText"/>
+      </w:pPr>
+      <w:r>
+        <w:rPr>
+          <w:rStyle w:val="CommentReference"/>
+        </w:rPr>
+        <w:annotationRef/>
+      </w:r>
+      <w:r>
+        <w:t>Still doesn’t communicate that the player needs to go back to the starting door when their done</w:t>
+      </w:r>
+    </w:p>
+  </w:comment>
+  <w:comment w:id="2" w:author="Stash Gomes" w:date="2019-11-12T09:08:00Z" w:initials="SG">
+    <w:p>
+      <w:pPr>
+        <w:pStyle w:val="CommentText"/>
+      </w:pPr>
+      <w:r>
+        <w:rPr>
+          <w:rStyle w:val="CommentReference"/>
+        </w:rPr>
+        <w:annotationRef/>
+      </w:r>
+      <w:r>
         <w:rPr>
           <w:rStyle w:val="CommentReference"/>
         </w:rPr>
@@ -794,7 +868,7 @@
       </w:r>
     </w:p>
   </w:comment>
-  <w:comment w:id="1" w:author="Stash Gomes" w:date="2019-11-12T09:31:00Z" w:initials="SG">
+  <w:comment w:id="3" w:author="Stash Gomes" w:date="2019-11-12T09:31:00Z" w:initials="SG">
     <w:p>
       <w:pPr>
         <w:pStyle w:val="CommentText"/>
@@ -818,19 +892,11 @@
         <w:t>nd</w:t>
       </w:r>
       <w:r>
-        <w:t xml:space="preserve"> half can shift towards a sad, </w:t>
-      </w:r>
-      <w:proofErr w:type="gramStart"/>
-      <w:r>
-        <w:t>grief stricken</w:t>
-      </w:r>
-      <w:proofErr w:type="gramEnd"/>
-      <w:r>
-        <w:t xml:space="preserve"> tone</w:t>
+        <w:t xml:space="preserve"> half can shift towards a sad, grief stricken tone</w:t>
       </w:r>
     </w:p>
   </w:comment>
-  <w:comment w:id="2" w:author="Stash Gomes" w:date="2019-11-12T09:30:00Z" w:initials="SG">
+  <w:comment w:id="4" w:author="1589523" w:date="2019-11-12T10:26:00Z" w:initials="1">
     <w:p>
       <w:pPr>
         <w:pStyle w:val="CommentText"/>
@@ -842,6 +908,30 @@
         <w:annotationRef/>
       </w:r>
       <w:r>
+        <w:t xml:space="preserve">Is this new? (I </w:t>
+      </w:r>
+      <w:proofErr w:type="spellStart"/>
+      <w:r>
+        <w:t>kinda</w:t>
+      </w:r>
+      <w:proofErr w:type="spellEnd"/>
+      <w:r>
+        <w:t xml:space="preserve"> want to avoid adding more lines)</w:t>
+      </w:r>
+    </w:p>
+  </w:comment>
+  <w:comment w:id="5" w:author="Stash Gomes" w:date="2019-11-12T09:30:00Z" w:initials="SG">
+    <w:p>
+      <w:pPr>
+        <w:pStyle w:val="CommentText"/>
+      </w:pPr>
+      <w:r>
+        <w:rPr>
+          <w:rStyle w:val="CommentReference"/>
+        </w:rPr>
+        <w:annotationRef/>
+      </w:r>
+      <w:r>
         <w:t>Shortened, but this line is only effective if you can emote it correctly</w:t>
       </w:r>
       <w:r>
@@ -857,7 +947,7 @@
       </w:r>
     </w:p>
   </w:comment>
-  <w:comment w:id="3" w:author="Stash Gomes" w:date="2019-11-12T09:30:00Z" w:initials="SG">
+  <w:comment w:id="6" w:author="1589523" w:date="2019-11-12T10:33:00Z" w:initials="1">
     <w:p>
       <w:pPr>
         <w:pStyle w:val="CommentText"/>
@@ -869,11 +959,27 @@
         <w:annotationRef/>
       </w:r>
       <w:r>
+        <w:t xml:space="preserve">You have a line later when he says practically the same thing. So you either remove one or alter what he is saying. </w:t>
+      </w:r>
+    </w:p>
+  </w:comment>
+  <w:comment w:id="7" w:author="Stash Gomes" w:date="2019-11-12T09:30:00Z" w:initials="SG">
+    <w:p>
+      <w:pPr>
+        <w:pStyle w:val="CommentText"/>
+      </w:pPr>
+      <w:r>
+        <w:rPr>
+          <w:rStyle w:val="CommentReference"/>
+        </w:rPr>
+        <w:annotationRef/>
+      </w:r>
+      <w:r>
         <w:t>Unchanged</w:t>
       </w:r>
     </w:p>
   </w:comment>
-  <w:comment w:id="4" w:author="Stash Gomes" w:date="2019-11-12T09:30:00Z" w:initials="SG">
+  <w:comment w:id="8" w:author="Stash Gomes" w:date="2019-11-12T09:30:00Z" w:initials="SG">
     <w:p>
       <w:pPr>
         <w:pStyle w:val="CommentText"/>
@@ -889,7 +995,7 @@
       </w:r>
     </w:p>
   </w:comment>
-  <w:comment w:id="5" w:author="Stash Gomes" w:date="2019-11-12T09:41:00Z" w:initials="SG">
+  <w:comment w:id="9" w:author="1589523" w:date="2019-11-12T10:36:00Z" w:initials="1">
     <w:p>
       <w:pPr>
         <w:pStyle w:val="CommentText"/>
@@ -901,16 +1007,11 @@
         <w:annotationRef/>
       </w:r>
       <w:r>
-        <w:t xml:space="preserve">Shortened and adjusted. I sort of like what you did here. </w:t>
-      </w:r>
-      <w:bookmarkStart w:id="6" w:name="_GoBack"/>
-      <w:bookmarkEnd w:id="6"/>
-      <w:r>
-        <w:t xml:space="preserve">We need to keep these lines short though ^^ </w:t>
+        <w:t xml:space="preserve">Change this. As he looks at the tool box, he cant open it without a screwdriver. Maybe make it relevant to that. </w:t>
       </w:r>
     </w:p>
   </w:comment>
-  <w:comment w:id="7" w:author="Stash Gomes" w:date="2019-11-12T09:47:00Z" w:initials="SG">
+  <w:comment w:id="10" w:author="Stash Gomes" w:date="2019-11-12T09:41:00Z" w:initials="SG">
     <w:p>
       <w:pPr>
         <w:pStyle w:val="CommentText"/>
@@ -922,11 +1023,27 @@
         <w:annotationRef/>
       </w:r>
       <w:r>
+        <w:t xml:space="preserve">Shortened and adjusted. I sort of like what you did here. We need to keep these lines short though ^^ </w:t>
+      </w:r>
+    </w:p>
+  </w:comment>
+  <w:comment w:id="11" w:author="Stash Gomes" w:date="2019-11-12T09:47:00Z" w:initials="SG">
+    <w:p>
+      <w:pPr>
+        <w:pStyle w:val="CommentText"/>
+      </w:pPr>
+      <w:r>
+        <w:rPr>
+          <w:rStyle w:val="CommentReference"/>
+        </w:rPr>
+        <w:annotationRef/>
+      </w:r>
+      <w:r>
         <w:t>Unchanged</w:t>
       </w:r>
     </w:p>
   </w:comment>
-  <w:comment w:id="8" w:author="Stash Gomes" w:date="2019-11-12T09:38:00Z" w:initials="SG">
+  <w:comment w:id="12" w:author="Stash Gomes" w:date="2019-11-12T09:38:00Z" w:initials="SG">
     <w:p>
       <w:pPr>
         <w:pStyle w:val="CommentText"/>
@@ -960,7 +1077,7 @@
       </w:r>
     </w:p>
   </w:comment>
-  <w:comment w:id="9" w:author="Stash Gomes" w:date="2019-11-12T09:36:00Z" w:initials="SG">
+  <w:comment w:id="13" w:author="Stash Gomes" w:date="2019-11-12T09:36:00Z" w:initials="SG">
     <w:p>
       <w:pPr>
         <w:pStyle w:val="CommentText"/>
@@ -978,15 +1095,7 @@
         <w:t xml:space="preserve"> redundant</w:t>
       </w:r>
       <w:r>
-        <w:t xml:space="preserve">… If we can have an animation of the boiler shaking and steam fuming out of </w:t>
-      </w:r>
-      <w:proofErr w:type="gramStart"/>
-      <w:r>
-        <w:t>it</w:t>
-      </w:r>
-      <w:proofErr w:type="gramEnd"/>
-      <w:r>
-        <w:t xml:space="preserve"> I think it will express that idea nicely. If you can give this object a </w:t>
+        <w:t xml:space="preserve">… If we can have an animation of the boiler shaking and steam fuming out of it I think it will express that idea nicely. If you can give this object a </w:t>
       </w:r>
       <w:proofErr w:type="spellStart"/>
       <w:r>
@@ -998,7 +1107,7 @@
       </w:r>
     </w:p>
   </w:comment>
-  <w:comment w:id="10" w:author="Stash Gomes" w:date="2019-11-12T09:32:00Z" w:initials="SG">
+  <w:comment w:id="14" w:author="Stash Gomes" w:date="2019-11-12T09:32:00Z" w:initials="SG">
     <w:p>
       <w:pPr>
         <w:pStyle w:val="CommentText"/>
@@ -1016,19 +1125,11 @@
         <w:t xml:space="preserve"> the whole time</w:t>
       </w:r>
       <w:r>
-        <w:t xml:space="preserve">, it feels flat… I want him to teeter between sad, grumpy and enraged at his situation, because that is how </w:t>
-      </w:r>
-      <w:proofErr w:type="gramStart"/>
-      <w:r>
-        <w:t>most ”manly</w:t>
-      </w:r>
-      <w:proofErr w:type="gramEnd"/>
-      <w:r>
-        <w:t xml:space="preserve">” men express depression. </w:t>
+        <w:t xml:space="preserve">, it feels flat… I want him to teeter between sad, grumpy and enraged at his situation, because that is how most ”manly” men express depression. </w:t>
       </w:r>
     </w:p>
   </w:comment>
-  <w:comment w:id="11" w:author="Stash Gomes" w:date="2019-11-12T09:57:00Z" w:initials="SG">
+  <w:comment w:id="15" w:author="Stash Gomes" w:date="2019-11-12T09:57:00Z" w:initials="SG">
     <w:p>
       <w:pPr>
         <w:pStyle w:val="CommentText"/>
@@ -1049,11 +1150,16 @@
 
 <file path=word/commentsExtended.xml><?xml version="1.0" encoding="utf-8"?>
 <w15:commentsEx xmlns:wpc="http://schemas.microsoft.com/office/word/2010/wordprocessingCanvas" xmlns:cx="http://schemas.microsoft.com/office/drawing/2014/chartex" xmlns:cx1="http://schemas.microsoft.com/office/drawing/2015/9/8/chartex" xmlns:cx2="http://schemas.microsoft.com/office/drawing/2015/10/21/chartex" xmlns:cx3="http://schemas.microsoft.com/office/drawing/2016/5/9/chartex" xmlns:cx4="http://schemas.microsoft.com/office/drawing/2016/5/10/chartex" xmlns:cx5="http://schemas.microsoft.com/office/drawing/2016/5/11/chartex" xmlns:cx6="http://schemas.microsoft.com/office/drawing/2016/5/12/chartex" xmlns:cx7="http://schemas.microsoft.com/office/drawing/2016/5/13/chartex" xmlns:cx8="http://schemas.microsoft.com/office/drawing/2016/5/14/chartex" xmlns:mc="http://schemas.openxmlformats.org/markup-compatibility/2006" xmlns:aink="http://schemas.microsoft.com/office/drawing/2016/ink" xmlns:am3d="http://schemas.microsoft.com/office/drawing/2017/model3d" xmlns:o="urn:schemas-microsoft-com:office:office" xmlns:r="http://schemas.openxmlformats.org/officeDocument/2006/relationships" xmlns:m="http://schemas.openxmlformats.org/officeDocument/2006/math" xmlns:v="urn:schemas-microsoft-com:vml" xmlns:wp14="http://schemas.microsoft.com/office/word/2010/wordprocessingDrawing" xmlns:wp="http://schemas.openxmlformats.org/drawingml/2006/wordprocessingDrawing" xmlns:w10="urn:schemas-microsoft-com:office:word" xmlns:w="http://schemas.openxmlformats.org/wordprocessingml/2006/main" xmlns:w14="http://schemas.microsoft.com/office/word/2010/wordml" xmlns:w15="http://schemas.microsoft.com/office/word/2012/wordml" xmlns:w16cid="http://schemas.microsoft.com/office/word/2016/wordml/cid" xmlns:w16se="http://schemas.microsoft.com/office/word/2015/wordml/symex" xmlns:wpg="http://schemas.microsoft.com/office/word/2010/wordprocessingGroup" xmlns:wpi="http://schemas.microsoft.com/office/word/2010/wordprocessingInk" xmlns:wne="http://schemas.microsoft.com/office/word/2006/wordml" xmlns:wps="http://schemas.microsoft.com/office/word/2010/wordprocessingShape" mc:Ignorable="w14 w15 w16se w16cid wp14">
+  <w15:commentEx w15:paraId="09065481" w15:done="0"/>
+  <w15:commentEx w15:paraId="4BBCB0A0" w15:done="0"/>
   <w15:commentEx w15:paraId="5B3E4C32" w15:done="0"/>
   <w15:commentEx w15:paraId="160E0EAF" w15:done="0"/>
+  <w15:commentEx w15:paraId="216EFBA1" w15:done="0"/>
   <w15:commentEx w15:paraId="7F922594" w15:done="0"/>
+  <w15:commentEx w15:paraId="482BA8B5" w15:done="0"/>
   <w15:commentEx w15:paraId="0DA0550D" w15:done="0"/>
   <w15:commentEx w15:paraId="6895EBA0" w15:done="0"/>
+  <w15:commentEx w15:paraId="3604BBDF" w15:done="0"/>
   <w15:commentEx w15:paraId="00FE7330" w15:done="0"/>
   <w15:commentEx w15:paraId="5660EEDB" w15:done="0"/>
   <w15:commentEx w15:paraId="1AEBC7E7" w15:done="0"/>
@@ -1065,11 +1171,16 @@
 
 <file path=word/commentsIds.xml><?xml version="1.0" encoding="utf-8"?>
 <w16cid:commentsIds xmlns:wpc="http://schemas.microsoft.com/office/word/2010/wordprocessingCanvas" xmlns:cx="http://schemas.microsoft.com/office/drawing/2014/chartex" xmlns:cx1="http://schemas.microsoft.com/office/drawing/2015/9/8/chartex" xmlns:cx2="http://schemas.microsoft.com/office/drawing/2015/10/21/chartex" xmlns:cx3="http://schemas.microsoft.com/office/drawing/2016/5/9/chartex" xmlns:cx4="http://schemas.microsoft.com/office/drawing/2016/5/10/chartex" xmlns:cx5="http://schemas.microsoft.com/office/drawing/2016/5/11/chartex" xmlns:cx6="http://schemas.microsoft.com/office/drawing/2016/5/12/chartex" xmlns:cx7="http://schemas.microsoft.com/office/drawing/2016/5/13/chartex" xmlns:cx8="http://schemas.microsoft.com/office/drawing/2016/5/14/chartex" xmlns:mc="http://schemas.openxmlformats.org/markup-compatibility/2006" xmlns:aink="http://schemas.microsoft.com/office/drawing/2016/ink" xmlns:am3d="http://schemas.microsoft.com/office/drawing/2017/model3d" xmlns:o="urn:schemas-microsoft-com:office:office" xmlns:r="http://schemas.openxmlformats.org/officeDocument/2006/relationships" xmlns:m="http://schemas.openxmlformats.org/officeDocument/2006/math" xmlns:v="urn:schemas-microsoft-com:vml" xmlns:wp14="http://schemas.microsoft.com/office/word/2010/wordprocessingDrawing" xmlns:wp="http://schemas.openxmlformats.org/drawingml/2006/wordprocessingDrawing" xmlns:w10="urn:schemas-microsoft-com:office:word" xmlns:w="http://schemas.openxmlformats.org/wordprocessingml/2006/main" xmlns:w14="http://schemas.microsoft.com/office/word/2010/wordml" xmlns:w15="http://schemas.microsoft.com/office/word/2012/wordml" xmlns:w16cid="http://schemas.microsoft.com/office/word/2016/wordml/cid" xmlns:w16se="http://schemas.microsoft.com/office/word/2015/wordml/symex" xmlns:wpg="http://schemas.microsoft.com/office/word/2010/wordprocessingGroup" xmlns:wpi="http://schemas.microsoft.com/office/word/2010/wordprocessingInk" xmlns:wne="http://schemas.microsoft.com/office/word/2006/wordml" xmlns:wps="http://schemas.microsoft.com/office/word/2010/wordprocessingShape" mc:Ignorable="w14 w15 w16se w16cid wp14">
+  <w16cid:commentId w16cid:paraId="09065481" w16cid:durableId="217506CB"/>
+  <w16cid:commentId w16cid:paraId="4BBCB0A0" w16cid:durableId="2175066D"/>
   <w16cid:commentId w16cid:paraId="5B3E4C32" w16cid:durableId="2174F51A"/>
   <w16cid:commentId w16cid:paraId="160E0EAF" w16cid:durableId="2174FA59"/>
+  <w16cid:commentId w16cid:paraId="216EFBA1" w16cid:durableId="21750740"/>
   <w16cid:commentId w16cid:paraId="7F922594" w16cid:durableId="2174FA44"/>
+  <w16cid:commentId w16cid:paraId="482BA8B5" w16cid:durableId="217508E9"/>
   <w16cid:commentId w16cid:paraId="0DA0550D" w16cid:durableId="2174FA3B"/>
   <w16cid:commentId w16cid:paraId="6895EBA0" w16cid:durableId="2174FA27"/>
+  <w16cid:commentId w16cid:paraId="3604BBDF" w16cid:durableId="217509AB"/>
   <w16cid:commentId w16cid:paraId="00FE7330" w16cid:durableId="2174FCC2"/>
   <w16cid:commentId w16cid:paraId="5660EEDB" w16cid:durableId="2174FE3C"/>
   <w16cid:commentId w16cid:paraId="1AEBC7E7" w16cid:durableId="2174FC0F"/>
@@ -1081,6 +1192,9 @@
 
 <file path=word/people.xml><?xml version="1.0" encoding="utf-8"?>
 <w15:people xmlns:wpc="http://schemas.microsoft.com/office/word/2010/wordprocessingCanvas" xmlns:cx="http://schemas.microsoft.com/office/drawing/2014/chartex" xmlns:cx1="http://schemas.microsoft.com/office/drawing/2015/9/8/chartex" xmlns:cx2="http://schemas.microsoft.com/office/drawing/2015/10/21/chartex" xmlns:cx3="http://schemas.microsoft.com/office/drawing/2016/5/9/chartex" xmlns:cx4="http://schemas.microsoft.com/office/drawing/2016/5/10/chartex" xmlns:cx5="http://schemas.microsoft.com/office/drawing/2016/5/11/chartex" xmlns:cx6="http://schemas.microsoft.com/office/drawing/2016/5/12/chartex" xmlns:cx7="http://schemas.microsoft.com/office/drawing/2016/5/13/chartex" xmlns:cx8="http://schemas.microsoft.com/office/drawing/2016/5/14/chartex" xmlns:mc="http://schemas.openxmlformats.org/markup-compatibility/2006" xmlns:aink="http://schemas.microsoft.com/office/drawing/2016/ink" xmlns:am3d="http://schemas.microsoft.com/office/drawing/2017/model3d" xmlns:o="urn:schemas-microsoft-com:office:office" xmlns:r="http://schemas.openxmlformats.org/officeDocument/2006/relationships" xmlns:m="http://schemas.openxmlformats.org/officeDocument/2006/math" xmlns:v="urn:schemas-microsoft-com:vml" xmlns:wp14="http://schemas.microsoft.com/office/word/2010/wordprocessingDrawing" xmlns:wp="http://schemas.openxmlformats.org/drawingml/2006/wordprocessingDrawing" xmlns:w10="urn:schemas-microsoft-com:office:word" xmlns:w="http://schemas.openxmlformats.org/wordprocessingml/2006/main" xmlns:w14="http://schemas.microsoft.com/office/word/2010/wordml" xmlns:w15="http://schemas.microsoft.com/office/word/2012/wordml" xmlns:w16cid="http://schemas.microsoft.com/office/word/2016/wordml/cid" xmlns:w16se="http://schemas.microsoft.com/office/word/2015/wordml/symex" xmlns:wpg="http://schemas.microsoft.com/office/word/2010/wordprocessingGroup" xmlns:wpi="http://schemas.microsoft.com/office/word/2010/wordprocessingInk" xmlns:wne="http://schemas.microsoft.com/office/word/2006/wordml" xmlns:wps="http://schemas.microsoft.com/office/word/2010/wordprocessingShape" mc:Ignorable="w14 w15 w16se w16cid wp14">
+  <w15:person w15:author="1589523">
+    <w15:presenceInfo w15:providerId="None" w15:userId="1589523"/>
+  </w15:person>
   <w15:person w15:author="Stash Gomes">
     <w15:presenceInfo w15:providerId="Windows Live" w15:userId="0fbc08b74db0fc8d"/>
   </w15:person>
@@ -1987,4 +2101,16 @@
     </a:ext>
   </a:extLst>
 </a:theme>
+</file>
+
+<file path=customXml/item1.xml><?xml version="1.0" encoding="utf-8"?>
+<b:Sources xmlns:b="http://schemas.openxmlformats.org/officeDocument/2006/bibliography" xmlns="http://schemas.openxmlformats.org/officeDocument/2006/bibliography" SelectedStyle="\HarvardAnglia2008OfficeOnline.xsl" StyleName="Harvard - Anglia" Version="2008"/>
+</file>
+
+<file path=customXml/itemProps1.xml><?xml version="1.0" encoding="utf-8"?>
+<ds:datastoreItem xmlns:ds="http://schemas.openxmlformats.org/officeDocument/2006/customXml" ds:itemID="{EB575EAF-41B3-41DC-9221-87D36FE02623}">
+  <ds:schemaRefs>
+    <ds:schemaRef ds:uri="http://schemas.openxmlformats.org/officeDocument/2006/bibliography"/>
+  </ds:schemaRefs>
+</ds:datastoreItem>
 </file>
</xml_diff>

<commit_message>
Minor DIalog Tweaks for level 1 - Highlighted the changes
</commit_message>
<xml_diff>
--- a/Narrative/Dialogue 2nd Iteration - WIP.docx
+++ b/Narrative/Dialogue 2nd Iteration - WIP.docx
@@ -23,13 +23,16 @@
       <w:r>
         <w:t xml:space="preserve">s name is now </w:t>
       </w:r>
+      <w:r>
+        <w:t>Iliyana</w:t>
+      </w:r>
+      <w:r>
+        <w:rPr>
+          <w:rStyle w:val="CommentReference"/>
+        </w:rPr>
+        <w:t xml:space="preserve"> </w:t>
+      </w:r>
       <w:commentRangeStart w:id="0"/>
-      <w:r>
-        <w:t>I</w:t>
-      </w:r>
-      <w:r>
-        <w:t>liana</w:t>
-      </w:r>
       <w:commentRangeEnd w:id="0"/>
       <w:r>
         <w:rPr>
@@ -92,6 +95,7 @@
         <w:t xml:space="preserve"> “</w:t>
       </w:r>
       <w:commentRangeStart w:id="1"/>
+      <w:commentRangeStart w:id="2"/>
       <w:r>
         <w:rPr>
           <w:i/>
@@ -105,16 +109,23 @@
         </w:rPr>
         <w:commentReference w:id="1"/>
       </w:r>
-    </w:p>
-    <w:p>
-      <w:pPr>
-        <w:rPr>
-          <w:b/>
-          <w:i/>
-          <w:iCs/>
-        </w:rPr>
-      </w:pPr>
-      <w:commentRangeStart w:id="2"/>
+      <w:commentRangeEnd w:id="2"/>
+      <w:r>
+        <w:rPr>
+          <w:rStyle w:val="CommentReference"/>
+        </w:rPr>
+        <w:commentReference w:id="2"/>
+      </w:r>
+    </w:p>
+    <w:p>
+      <w:pPr>
+        <w:rPr>
+          <w:b/>
+          <w:i/>
+          <w:iCs/>
+        </w:rPr>
+      </w:pPr>
+      <w:commentRangeStart w:id="3"/>
       <w:r>
         <w:rPr>
           <w:b/>
@@ -128,17 +139,23 @@
         <w:t xml:space="preserve">This place is a mess… </w:t>
       </w:r>
       <w:r>
-        <w:t>if Iliana was still around she would have made me clean it</w:t>
+        <w:t xml:space="preserve">if </w:t>
+      </w:r>
+      <w:r>
+        <w:t>Iliyana</w:t>
+      </w:r>
+      <w:r>
+        <w:t xml:space="preserve"> was still around she would have made me clean it</w:t>
       </w:r>
       <w:r>
         <w:t xml:space="preserve"> </w:t>
       </w:r>
-      <w:commentRangeEnd w:id="2"/>
-      <w:r>
-        <w:rPr>
-          <w:rStyle w:val="CommentReference"/>
-        </w:rPr>
-        <w:commentReference w:id="2"/>
+      <w:commentRangeEnd w:id="3"/>
+      <w:r>
+        <w:rPr>
+          <w:rStyle w:val="CommentReference"/>
+        </w:rPr>
+        <w:commentReference w:id="3"/>
       </w:r>
     </w:p>
     <w:p>
@@ -174,7 +191,7 @@
       </w:r>
     </w:p>
     <w:p>
-      <w:commentRangeStart w:id="3"/>
+      <w:commentRangeStart w:id="4"/>
       <w:r>
         <w:rPr>
           <w:b/>
@@ -187,12 +204,12 @@
       <w:r>
         <w:t xml:space="preserve"> .”</w:t>
       </w:r>
-      <w:commentRangeEnd w:id="3"/>
-      <w:r>
-        <w:rPr>
-          <w:rStyle w:val="CommentReference"/>
-        </w:rPr>
-        <w:commentReference w:id="3"/>
+      <w:commentRangeEnd w:id="4"/>
+      <w:r>
+        <w:rPr>
+          <w:rStyle w:val="CommentReference"/>
+        </w:rPr>
+        <w:commentReference w:id="4"/>
       </w:r>
     </w:p>
     <w:p>
@@ -210,7 +227,8 @@
       <w:r>
         <w:t xml:space="preserve"> - </w:t>
       </w:r>
-      <w:commentRangeStart w:id="4"/>
+      <w:commentRangeStart w:id="5"/>
+      <w:commentRangeStart w:id="6"/>
       <w:r>
         <w:rPr>
           <w:rStyle w:val="Emphasis"/>
@@ -230,22 +248,29 @@
         </w:rPr>
         <w:t>”</w:t>
       </w:r>
-      <w:commentRangeEnd w:id="4"/>
-      <w:r>
-        <w:rPr>
-          <w:rStyle w:val="CommentReference"/>
-        </w:rPr>
-        <w:commentReference w:id="4"/>
-      </w:r>
-    </w:p>
-    <w:p>
-      <w:pPr>
-        <w:rPr>
-          <w:i/>
-          <w:iCs/>
-        </w:rPr>
-      </w:pPr>
-      <w:commentRangeStart w:id="5"/>
+      <w:commentRangeEnd w:id="5"/>
+      <w:r>
+        <w:rPr>
+          <w:rStyle w:val="CommentReference"/>
+        </w:rPr>
+        <w:commentReference w:id="5"/>
+      </w:r>
+      <w:commentRangeEnd w:id="6"/>
+      <w:r>
+        <w:rPr>
+          <w:rStyle w:val="CommentReference"/>
+        </w:rPr>
+        <w:commentReference w:id="6"/>
+      </w:r>
+    </w:p>
+    <w:p>
+      <w:pPr>
+        <w:rPr>
+          <w:i/>
+          <w:iCs/>
+        </w:rPr>
+      </w:pPr>
+      <w:commentRangeStart w:id="7"/>
       <w:r>
         <w:rPr>
           <w:b/>
@@ -283,12 +308,12 @@
         </w:rPr>
         <w:t>Needs to be delivered with a bit of anger</w:t>
       </w:r>
-      <w:commentRangeEnd w:id="5"/>
-      <w:r>
-        <w:rPr>
-          <w:rStyle w:val="CommentReference"/>
-        </w:rPr>
-        <w:commentReference w:id="5"/>
+      <w:commentRangeEnd w:id="7"/>
+      <w:r>
+        <w:rPr>
+          <w:rStyle w:val="CommentReference"/>
+        </w:rPr>
+        <w:commentReference w:id="7"/>
       </w:r>
     </w:p>
     <w:p>
@@ -302,7 +327,16 @@
         <w:t xml:space="preserve"> – “</w:t>
       </w:r>
       <w:r>
-        <w:t xml:space="preserve">They will have to drag me from this place… This is all I have left of my Iliana…” – </w:t>
+        <w:t xml:space="preserve">They will have to drag me from this place… This is all I have left of my </w:t>
+      </w:r>
+      <w:r>
+        <w:t>Iliyana</w:t>
+      </w:r>
+      <w:r>
+        <w:t xml:space="preserve"> </w:t>
+      </w:r>
+      <w:r>
+        <w:t xml:space="preserve">…” – </w:t>
       </w:r>
       <w:r>
         <w:rPr>
@@ -350,7 +384,7 @@
       <w:r>
         <w:t xml:space="preserve"> – </w:t>
       </w:r>
-      <w:commentRangeStart w:id="6"/>
+      <w:commentRangeStart w:id="8"/>
       <w:r>
         <w:t>“</w:t>
       </w:r>
@@ -366,12 +400,12 @@
       <w:r>
         <w:t>“</w:t>
       </w:r>
-      <w:commentRangeEnd w:id="6"/>
-      <w:r>
-        <w:rPr>
-          <w:rStyle w:val="CommentReference"/>
-        </w:rPr>
-        <w:commentReference w:id="6"/>
+      <w:commentRangeEnd w:id="8"/>
+      <w:r>
+        <w:rPr>
+          <w:rStyle w:val="CommentReference"/>
+        </w:rPr>
+        <w:commentReference w:id="8"/>
       </w:r>
     </w:p>
     <w:p>
@@ -382,7 +416,7 @@
           <w:iCs w:val="0"/>
         </w:rPr>
       </w:pPr>
-      <w:commentRangeStart w:id="7"/>
+      <w:commentRangeStart w:id="9"/>
       <w:r>
         <w:rPr>
           <w:b/>
@@ -412,12 +446,12 @@
         </w:rPr>
         <w:t>deep breathe</w:t>
       </w:r>
-      <w:commentRangeEnd w:id="7"/>
-      <w:r>
-        <w:rPr>
-          <w:rStyle w:val="CommentReference"/>
-        </w:rPr>
-        <w:commentReference w:id="7"/>
+      <w:commentRangeEnd w:id="9"/>
+      <w:r>
+        <w:rPr>
+          <w:rStyle w:val="CommentReference"/>
+        </w:rPr>
+        <w:commentReference w:id="9"/>
       </w:r>
     </w:p>
     <w:p>
@@ -440,216 +474,198 @@
     </w:p>
     <w:p>
       <w:r>
-        <w:t>These lines are already in the OG doc, will move them over later and clarify how they trigger in the new system later</w:t>
-      </w:r>
-    </w:p>
-    <w:p>
-      <w:commentRangeStart w:id="8"/>
-      <w:r>
         <w:rPr>
           <w:b/>
         </w:rPr>
         <w:t>Interact with DV Board</w:t>
       </w:r>
       <w:r>
-        <w:t xml:space="preserve"> (First </w:t>
-      </w:r>
-      <w:commentRangeStart w:id="9"/>
-      <w:r>
-        <w:t>)- “ye… burnt out.</w:t>
-      </w:r>
-      <w:r>
-        <w:t xml:space="preserve"> Where’d I put those spares…</w:t>
-      </w:r>
-      <w:r>
+        <w:t xml:space="preserve"> (First )- “</w:t>
+      </w:r>
+      <w:r>
+        <w:t>Need to get this cover off if I want to see what’s going on here…”</w:t>
+      </w:r>
+    </w:p>
+    <w:p>
+      <w:r>
+        <w:rPr>
+          <w:b/>
+          <w:bCs/>
+        </w:rPr>
+        <w:t xml:space="preserve">Repeated Interactions </w:t>
+      </w:r>
+      <w:r>
+        <w:rPr>
+          <w:b/>
+          <w:bCs/>
+        </w:rPr>
+        <w:t xml:space="preserve">with DV when he can’t work on it more </w:t>
+      </w:r>
+      <w:r>
+        <w:t xml:space="preserve">– </w:t>
+      </w:r>
+      <w:r>
+        <w:rPr>
+          <w:b/>
+        </w:rPr>
+        <w:t>inaudible grumbling</w:t>
+      </w:r>
+    </w:p>
+    <w:p>
+      <w:r>
+        <w:rPr>
+          <w:b/>
+        </w:rPr>
+        <w:t>Find Wires</w:t>
+      </w:r>
+      <w:r>
+        <w:t xml:space="preserve"> – </w:t>
+      </w:r>
+      <w:r>
+        <w:t xml:space="preserve">Wires… Tangled, but </w:t>
+      </w:r>
+      <w:r>
+        <w:t>still usable</w:t>
+      </w:r>
+      <w:r>
+        <w:t xml:space="preserve">. </w:t>
+      </w:r>
+    </w:p>
+    <w:p>
+      <w:commentRangeStart w:id="10"/>
+      <w:r>
+        <w:rPr>
+          <w:b/>
+        </w:rPr>
+        <w:t>Find Screwdriver</w:t>
+      </w:r>
+      <w:r>
+        <w:t xml:space="preserve"> – </w:t>
+      </w:r>
+      <w:r>
+        <w:t>Ah! There it i</w:t>
+      </w:r>
+      <w:r>
+        <w:t>s, where it belongs. Surprisingly…”</w:t>
+      </w:r>
+      <w:commentRangeEnd w:id="10"/>
+      <w:r>
+        <w:rPr>
+          <w:rStyle w:val="CommentReference"/>
+        </w:rPr>
+        <w:commentReference w:id="10"/>
+      </w:r>
+    </w:p>
+    <w:p>
+      <w:r>
+        <w:rPr>
+          <w:b/>
+        </w:rPr>
+        <w:lastRenderedPageBreak/>
+        <w:t>Find Switch</w:t>
+      </w:r>
+      <w:r>
+        <w:t xml:space="preserve"> – </w:t>
+      </w:r>
+      <w:commentRangeStart w:id="11"/>
+      <w:r>
+        <w:t xml:space="preserve">There it is… I knew I ordered a new one… </w:t>
+      </w:r>
+      <w:commentRangeEnd w:id="11"/>
+      <w:r>
+        <w:rPr>
+          <w:rStyle w:val="CommentReference"/>
+        </w:rPr>
+        <w:commentReference w:id="11"/>
+      </w:r>
+    </w:p>
+    <w:p>
+      <w:pPr>
+        <w:rPr>
+          <w:i/>
+          <w:iCs/>
+        </w:rPr>
+      </w:pPr>
+      <w:r>
+        <w:rPr>
+          <w:b/>
+          <w:bCs/>
+        </w:rPr>
+        <w:t xml:space="preserve">On </w:t>
+      </w:r>
+      <w:r>
+        <w:rPr>
+          <w:b/>
+          <w:bCs/>
+        </w:rPr>
+        <w:t>Completing the fix</w:t>
+      </w:r>
+      <w:r>
+        <w:rPr>
+          <w:i/>
+          <w:iCs/>
+        </w:rPr>
+        <w:t xml:space="preserve"> – “</w:t>
+      </w:r>
+      <w:r>
+        <w:rPr>
+          <w:i/>
+          <w:iCs/>
+        </w:rPr>
+        <w:t>That’s some sloppy wiring, but it should get the job done.</w:t>
+      </w:r>
+      <w:r>
+        <w:rPr>
+          <w:i/>
+          <w:iCs/>
+        </w:rPr>
         <w:t>”</w:t>
       </w:r>
-      <w:commentRangeEnd w:id="8"/>
-      <w:r>
-        <w:rPr>
-          <w:rStyle w:val="CommentReference"/>
-        </w:rPr>
-        <w:commentReference w:id="8"/>
-      </w:r>
-      <w:commentRangeEnd w:id="9"/>
-      <w:r>
-        <w:rPr>
-          <w:rStyle w:val="CommentReference"/>
-        </w:rPr>
-        <w:commentReference w:id="9"/>
-      </w:r>
-    </w:p>
-    <w:p>
+    </w:p>
+    <w:p>
+      <w:pPr>
+        <w:rPr>
+          <w:i/>
+          <w:iCs/>
+        </w:rPr>
+      </w:pPr>
+      <w:commentRangeStart w:id="12"/>
       <w:r>
         <w:rPr>
           <w:b/>
           <w:bCs/>
         </w:rPr>
-        <w:t xml:space="preserve">Repeated Interactions </w:t>
+        <w:t xml:space="preserve">After DV board </w:t>
       </w:r>
       <w:r>
         <w:rPr>
           <w:b/>
           <w:bCs/>
         </w:rPr>
-        <w:t xml:space="preserve">with DV when he can’t work on it more </w:t>
-      </w:r>
-      <w:r>
-        <w:t xml:space="preserve">– </w:t>
-      </w:r>
-      <w:r>
-        <w:rPr>
-          <w:b/>
-        </w:rPr>
-        <w:t>inaudible grumbling</w:t>
-      </w:r>
-    </w:p>
-    <w:p>
-      <w:r>
-        <w:rPr>
-          <w:b/>
-        </w:rPr>
-        <w:lastRenderedPageBreak/>
-        <w:t>Find Wires</w:t>
-      </w:r>
-      <w:r>
-        <w:t xml:space="preserve"> – </w:t>
-      </w:r>
-      <w:r>
-        <w:t xml:space="preserve">Wires… Tangled, but </w:t>
-      </w:r>
-      <w:r>
-        <w:t xml:space="preserve">still usable </w:t>
-      </w:r>
-      <w:r>
-        <w:t xml:space="preserve">. </w:t>
-      </w:r>
-    </w:p>
-    <w:p>
-      <w:commentRangeStart w:id="10"/>
-      <w:r>
-        <w:rPr>
-          <w:b/>
-        </w:rPr>
-        <w:t>Find Screwdriver</w:t>
-      </w:r>
-      <w:r>
-        <w:t xml:space="preserve"> – </w:t>
-      </w:r>
-      <w:r>
-        <w:t>Ah! There it i</w:t>
-      </w:r>
-      <w:r>
-        <w:t>s, where it belongs. Surprisingly…”</w:t>
-      </w:r>
-      <w:commentRangeEnd w:id="10"/>
-      <w:r>
-        <w:rPr>
-          <w:rStyle w:val="CommentReference"/>
-        </w:rPr>
-        <w:commentReference w:id="10"/>
-      </w:r>
-    </w:p>
-    <w:p>
-      <w:r>
-        <w:rPr>
-          <w:b/>
-        </w:rPr>
-        <w:t>Find Switch</w:t>
-      </w:r>
-      <w:r>
-        <w:t xml:space="preserve"> – </w:t>
-      </w:r>
-      <w:commentRangeStart w:id="11"/>
-      <w:r>
-        <w:t xml:space="preserve">There it is… I knew I ordered a new one… </w:t>
-      </w:r>
-      <w:commentRangeEnd w:id="11"/>
-      <w:r>
-        <w:rPr>
-          <w:rStyle w:val="CommentReference"/>
-        </w:rPr>
-        <w:commentReference w:id="11"/>
-      </w:r>
-    </w:p>
-    <w:p>
-      <w:pPr>
-        <w:rPr>
-          <w:i/>
-          <w:iCs/>
-        </w:rPr>
-      </w:pPr>
+        <w:t>sparks and lights pop</w:t>
+      </w:r>
       <w:r>
         <w:rPr>
           <w:b/>
           <w:bCs/>
         </w:rPr>
-        <w:t xml:space="preserve">On </w:t>
+        <w:t>, boiler starts to shake</w:t>
       </w:r>
       <w:r>
         <w:rPr>
           <w:b/>
           <w:bCs/>
         </w:rPr>
-        <w:t>Completing the fix</w:t>
-      </w:r>
-      <w:r>
-        <w:rPr>
-          <w:i/>
-          <w:iCs/>
-        </w:rPr>
-        <w:t xml:space="preserve"> – “</w:t>
-      </w:r>
-      <w:r>
-        <w:rPr>
-          <w:i/>
-          <w:iCs/>
-        </w:rPr>
-        <w:t>That’s some sloppy wiring, but it should get the job done.</w:t>
-      </w:r>
-      <w:r>
-        <w:rPr>
-          <w:i/>
-          <w:iCs/>
-        </w:rPr>
-        <w:t>”</w:t>
-      </w:r>
-    </w:p>
-    <w:p>
-      <w:pPr>
-        <w:rPr>
-          <w:i/>
-          <w:iCs/>
-        </w:rPr>
-      </w:pPr>
-      <w:commentRangeStart w:id="12"/>
-      <w:r>
-        <w:rPr>
-          <w:b/>
-          <w:bCs/>
-        </w:rPr>
-        <w:t xml:space="preserve">After DV board </w:t>
-      </w:r>
-      <w:r>
-        <w:rPr>
-          <w:b/>
-          <w:bCs/>
-        </w:rPr>
-        <w:t>sparks and lights pop</w:t>
-      </w:r>
-      <w:r>
-        <w:rPr>
-          <w:b/>
-          <w:bCs/>
-        </w:rPr>
-        <w:t xml:space="preserve">, boiler starts to shake and shit </w:t>
-      </w:r>
-      <w:r>
-        <w:rPr>
-          <w:i/>
-          <w:iCs/>
-        </w:rPr>
-        <w:t xml:space="preserve"> – “</w:t>
+        <w:t xml:space="preserve"> </w:t>
+      </w:r>
+      <w:bookmarkStart w:id="13" w:name="_GoBack"/>
+      <w:bookmarkEnd w:id="13"/>
+      <w:r>
+        <w:rPr>
+          <w:i/>
+          <w:iCs/>
+        </w:rPr>
+        <w:t>– “</w:t>
       </w:r>
       <w:r>
         <w:rPr>
@@ -681,7 +697,7 @@
           <w:color w:val="A6A6A6" w:themeColor="background1" w:themeShade="A6"/>
         </w:rPr>
       </w:pPr>
-      <w:commentRangeStart w:id="13"/>
+      <w:commentRangeStart w:id="14"/>
       <w:r>
         <w:rPr>
           <w:b/>
@@ -698,17 +714,17 @@
         </w:rPr>
         <w:t>– “That’s… too hot to touch. I think the thermostat burnt out…”</w:t>
       </w:r>
-      <w:commentRangeEnd w:id="13"/>
-      <w:r>
-        <w:rPr>
-          <w:rStyle w:val="CommentReference"/>
-        </w:rPr>
-        <w:commentReference w:id="13"/>
-      </w:r>
-    </w:p>
-    <w:p>
-      <w:commentRangeStart w:id="14"/>
+      <w:commentRangeEnd w:id="14"/>
+      <w:r>
+        <w:rPr>
+          <w:rStyle w:val="CommentReference"/>
+        </w:rPr>
+        <w:commentReference w:id="14"/>
+      </w:r>
+    </w:p>
+    <w:p>
       <w:commentRangeStart w:id="15"/>
+      <w:commentRangeStart w:id="16"/>
       <w:r>
         <w:rPr>
           <w:b/>
@@ -745,7 +761,23 @@
           <w:i/>
           <w:iCs/>
         </w:rPr>
-        <w:t>Sound like it was from upstairs… damn it</w:t>
+        <w:t xml:space="preserve">Sound like </w:t>
+      </w:r>
+      <w:r>
+        <w:rPr>
+          <w:bCs/>
+          <w:i/>
+          <w:iCs/>
+        </w:rPr>
+        <w:t xml:space="preserve">that was from </w:t>
+      </w:r>
+      <w:r>
+        <w:rPr>
+          <w:bCs/>
+          <w:i/>
+          <w:iCs/>
+        </w:rPr>
+        <w:t>upstairs… damn it</w:t>
       </w:r>
       <w:r>
         <w:rPr>
@@ -754,13 +786,6 @@
         </w:rPr>
         <w:t>”</w:t>
       </w:r>
-      <w:commentRangeEnd w:id="14"/>
-      <w:r>
-        <w:rPr>
-          <w:rStyle w:val="CommentReference"/>
-        </w:rPr>
-        <w:commentReference w:id="14"/>
-      </w:r>
       <w:commentRangeEnd w:id="15"/>
       <w:r>
         <w:rPr>
@@ -768,25 +793,37 @@
         </w:rPr>
         <w:commentReference w:id="15"/>
       </w:r>
-    </w:p>
-    <w:p/>
-    <w:p>
-      <w:r>
-        <w:rPr>
+      <w:commentRangeEnd w:id="16"/>
+      <w:r>
+        <w:rPr>
+          <w:rStyle w:val="CommentReference"/>
+        </w:rPr>
+        <w:commentReference w:id="16"/>
+      </w:r>
+    </w:p>
+    <w:p>
+      <w:commentRangeStart w:id="17"/>
+      <w:r>
+        <w:rPr>
+          <w:b/>
+          <w:bCs/>
           <w:highlight w:val="yellow"/>
         </w:rPr>
-        <w:t>Where did the line go wh</w:t>
-      </w:r>
-      <w:bookmarkStart w:id="16" w:name="_GoBack"/>
-      <w:bookmarkEnd w:id="16"/>
+        <w:t>Walks Away from the area after the DV board blows again</w:t>
+      </w:r>
       <w:r>
         <w:rPr>
           <w:highlight w:val="yellow"/>
         </w:rPr>
-        <w:t>ere he hopes it doesn’t blow out?</w:t>
-      </w:r>
-      <w:r>
-        <w:t xml:space="preserve"> </w:t>
+        <w:t xml:space="preserve">: “I should head back… I don’t Have time for this.  I’ll just have to climb in the dark.” </w:t>
+      </w:r>
+      <w:commentRangeEnd w:id="17"/>
+      <w:r>
+        <w:rPr>
+          <w:rStyle w:val="CommentReference"/>
+          <w:highlight w:val="yellow"/>
+        </w:rPr>
+        <w:commentReference w:id="17"/>
       </w:r>
     </w:p>
     <w:sectPr>
@@ -813,23 +850,7 @@
         <w:annotationRef/>
       </w:r>
       <w:r>
-        <w:t xml:space="preserve">Spelt </w:t>
-      </w:r>
-      <w:proofErr w:type="spellStart"/>
-      <w:r>
-        <w:t>Iliyana</w:t>
-      </w:r>
-      <w:proofErr w:type="spellEnd"/>
-      <w:r>
-        <w:t xml:space="preserve"> (this needs to be consistent for the </w:t>
-      </w:r>
-      <w:proofErr w:type="spellStart"/>
-      <w:r>
-        <w:t>subitles</w:t>
-      </w:r>
-      <w:proofErr w:type="spellEnd"/>
-      <w:r>
-        <w:t xml:space="preserve"> and my letter edits.)</w:t>
+        <w:t>Spelt Iliyana (this needs to be consistent for the subitles and my letter edits.)</w:t>
       </w:r>
     </w:p>
   </w:comment>
@@ -849,7 +870,7 @@
       </w:r>
     </w:p>
   </w:comment>
-  <w:comment w:id="2" w:author="Stash Gomes" w:date="2019-11-12T09:08:00Z" w:initials="SG">
+  <w:comment w:id="2" w:author="Stash Gomes" w:date="2019-11-12T12:29:00Z" w:initials="SG">
     <w:p>
       <w:pPr>
         <w:pStyle w:val="CommentText"/>
@@ -861,6 +882,22 @@
         <w:annotationRef/>
       </w:r>
       <w:r>
+        <w:t>Hmmm…. Will edit a later line</w:t>
+      </w:r>
+    </w:p>
+  </w:comment>
+  <w:comment w:id="3" w:author="Stash Gomes" w:date="2019-11-12T09:08:00Z" w:initials="SG">
+    <w:p>
+      <w:pPr>
+        <w:pStyle w:val="CommentText"/>
+      </w:pPr>
+      <w:r>
+        <w:rPr>
+          <w:rStyle w:val="CommentReference"/>
+        </w:rPr>
+        <w:annotationRef/>
+      </w:r>
+      <w:r>
         <w:rPr>
           <w:rStyle w:val="CommentReference"/>
         </w:rPr>
@@ -868,7 +905,7 @@
       </w:r>
     </w:p>
   </w:comment>
-  <w:comment w:id="3" w:author="Stash Gomes" w:date="2019-11-12T09:31:00Z" w:initials="SG">
+  <w:comment w:id="4" w:author="Stash Gomes" w:date="2019-11-12T09:31:00Z" w:initials="SG">
     <w:p>
       <w:pPr>
         <w:pStyle w:val="CommentText"/>
@@ -896,7 +933,7 @@
       </w:r>
     </w:p>
   </w:comment>
-  <w:comment w:id="4" w:author="1589523" w:date="2019-11-12T10:26:00Z" w:initials="1">
+  <w:comment w:id="5" w:author="1589523" w:date="2019-11-12T10:26:00Z" w:initials="1">
     <w:p>
       <w:pPr>
         <w:pStyle w:val="CommentText"/>
@@ -908,19 +945,11 @@
         <w:annotationRef/>
       </w:r>
       <w:r>
-        <w:t xml:space="preserve">Is this new? (I </w:t>
-      </w:r>
-      <w:proofErr w:type="spellStart"/>
-      <w:r>
-        <w:t>kinda</w:t>
-      </w:r>
-      <w:proofErr w:type="spellEnd"/>
-      <w:r>
-        <w:t xml:space="preserve"> want to avoid adding more lines)</w:t>
+        <w:t>Is this new? (I kinda want to avoid adding more lines)</w:t>
       </w:r>
     </w:p>
   </w:comment>
-  <w:comment w:id="5" w:author="Stash Gomes" w:date="2019-11-12T09:30:00Z" w:initials="SG">
+  <w:comment w:id="6" w:author="Stash Gomes" w:date="2019-11-12T12:29:00Z" w:initials="SG">
     <w:p>
       <w:pPr>
         <w:pStyle w:val="CommentText"/>
@@ -932,34 +961,7 @@
         <w:annotationRef/>
       </w:r>
       <w:r>
-        <w:t>Shortened, but this line is only effective if you can emote it correctly</w:t>
-      </w:r>
-      <w:r>
-        <w:t xml:space="preserve">. I need grumpy </w:t>
-      </w:r>
-      <w:proofErr w:type="spellStart"/>
-      <w:r>
-        <w:t>Keat</w:t>
-      </w:r>
-      <w:proofErr w:type="spellEnd"/>
-      <w:r>
-        <w:t xml:space="preserve"> ^^ </w:t>
-      </w:r>
-    </w:p>
-  </w:comment>
-  <w:comment w:id="6" w:author="1589523" w:date="2019-11-12T10:33:00Z" w:initials="1">
-    <w:p>
-      <w:pPr>
-        <w:pStyle w:val="CommentText"/>
-      </w:pPr>
-      <w:r>
-        <w:rPr>
-          <w:rStyle w:val="CommentReference"/>
-        </w:rPr>
-        <w:annotationRef/>
-      </w:r>
-      <w:r>
-        <w:t xml:space="preserve">You have a line later when he says practically the same thing. So you either remove one or alter what he is saying. </w:t>
+        <w:t>It’s a repurposed line</w:t>
       </w:r>
     </w:p>
   </w:comment>
@@ -975,39 +977,42 @@
         <w:annotationRef/>
       </w:r>
       <w:r>
+        <w:t>Shortened, but this line is only effective if you can emote it correctly</w:t>
+      </w:r>
+      <w:r>
+        <w:t xml:space="preserve">. I need grumpy Keat ^^ </w:t>
+      </w:r>
+    </w:p>
+  </w:comment>
+  <w:comment w:id="8" w:author="1589523" w:date="2019-11-12T10:33:00Z" w:initials="1">
+    <w:p>
+      <w:pPr>
+        <w:pStyle w:val="CommentText"/>
+      </w:pPr>
+      <w:r>
+        <w:rPr>
+          <w:rStyle w:val="CommentReference"/>
+        </w:rPr>
+        <w:annotationRef/>
+      </w:r>
+      <w:r>
+        <w:t xml:space="preserve">You have a line later when he says practically the same thing. So you either remove one or alter what he is saying. </w:t>
+      </w:r>
+    </w:p>
+  </w:comment>
+  <w:comment w:id="9" w:author="Stash Gomes" w:date="2019-11-12T09:30:00Z" w:initials="SG">
+    <w:p>
+      <w:pPr>
+        <w:pStyle w:val="CommentText"/>
+      </w:pPr>
+      <w:r>
+        <w:rPr>
+          <w:rStyle w:val="CommentReference"/>
+        </w:rPr>
+        <w:annotationRef/>
+      </w:r>
+      <w:r>
         <w:t>Unchanged</w:t>
-      </w:r>
-    </w:p>
-  </w:comment>
-  <w:comment w:id="8" w:author="Stash Gomes" w:date="2019-11-12T09:30:00Z" w:initials="SG">
-    <w:p>
-      <w:pPr>
-        <w:pStyle w:val="CommentText"/>
-      </w:pPr>
-      <w:r>
-        <w:rPr>
-          <w:rStyle w:val="CommentReference"/>
-        </w:rPr>
-        <w:annotationRef/>
-      </w:r>
-      <w:r>
-        <w:t>Slightly adjusted, shorted and communicates the goal</w:t>
-      </w:r>
-    </w:p>
-  </w:comment>
-  <w:comment w:id="9" w:author="1589523" w:date="2019-11-12T10:36:00Z" w:initials="1">
-    <w:p>
-      <w:pPr>
-        <w:pStyle w:val="CommentText"/>
-      </w:pPr>
-      <w:r>
-        <w:rPr>
-          <w:rStyle w:val="CommentReference"/>
-        </w:rPr>
-        <w:annotationRef/>
-      </w:r>
-      <w:r>
-        <w:t xml:space="preserve">Change this. As he looks at the tool box, he cant open it without a screwdriver. Maybe make it relevant to that. </w:t>
       </w:r>
     </w:p>
   </w:comment>
@@ -1077,7 +1082,7 @@
       </w:r>
     </w:p>
   </w:comment>
-  <w:comment w:id="13" w:author="Stash Gomes" w:date="2019-11-12T09:36:00Z" w:initials="SG">
+  <w:comment w:id="14" w:author="Stash Gomes" w:date="2019-11-12T09:36:00Z" w:initials="SG">
     <w:p>
       <w:pPr>
         <w:pStyle w:val="CommentText"/>
@@ -1095,19 +1100,11 @@
         <w:t xml:space="preserve"> redundant</w:t>
       </w:r>
       <w:r>
-        <w:t xml:space="preserve">… If we can have an animation of the boiler shaking and steam fuming out of it I think it will express that idea nicely. If you can give this object a </w:t>
-      </w:r>
-      <w:proofErr w:type="spellStart"/>
-      <w:r>
-        <w:t>Boolian</w:t>
-      </w:r>
-      <w:proofErr w:type="spellEnd"/>
-      <w:r>
-        <w:t xml:space="preserve">, then I can hook it up to an animation for you later ^^ </w:t>
+        <w:t xml:space="preserve">… If we can have an animation of the boiler shaking and steam fuming out of it I think it will express that idea nicely. If you can give this object a Boolian, then I can hook it up to an animation for you later ^^ </w:t>
       </w:r>
     </w:p>
   </w:comment>
-  <w:comment w:id="14" w:author="Stash Gomes" w:date="2019-11-12T09:32:00Z" w:initials="SG">
+  <w:comment w:id="15" w:author="Stash Gomes" w:date="2019-11-12T09:32:00Z" w:initials="SG">
     <w:p>
       <w:pPr>
         <w:pStyle w:val="CommentText"/>
@@ -1129,7 +1126,7 @@
       </w:r>
     </w:p>
   </w:comment>
-  <w:comment w:id="15" w:author="Stash Gomes" w:date="2019-11-12T09:57:00Z" w:initials="SG">
+  <w:comment w:id="16" w:author="Stash Gomes" w:date="2019-11-12T09:57:00Z" w:initials="SG">
     <w:p>
       <w:pPr>
         <w:pStyle w:val="CommentText"/>
@@ -1142,6 +1139,22 @@
       </w:r>
       <w:r>
         <w:t xml:space="preserve">Your line seems too passive, he needs to come across as grumpy here. </w:t>
+      </w:r>
+    </w:p>
+  </w:comment>
+  <w:comment w:id="17" w:author="Stash Gomes" w:date="2019-11-12T12:35:00Z" w:initials="SG">
+    <w:p>
+      <w:pPr>
+        <w:pStyle w:val="CommentText"/>
+      </w:pPr>
+      <w:r>
+        <w:rPr>
+          <w:rStyle w:val="CommentReference"/>
+        </w:rPr>
+        <w:annotationRef/>
+      </w:r>
+      <w:r>
+        <w:t xml:space="preserve">NEW LINE – Can probably be a trigger zone that is enabled after the DV board trips again. This is suppose to give the player some direction as to where to go. </w:t>
       </w:r>
     </w:p>
   </w:comment>
@@ -1152,20 +1165,21 @@
 <w15:commentsEx xmlns:wpc="http://schemas.microsoft.com/office/word/2010/wordprocessingCanvas" xmlns:cx="http://schemas.microsoft.com/office/drawing/2014/chartex" xmlns:cx1="http://schemas.microsoft.com/office/drawing/2015/9/8/chartex" xmlns:cx2="http://schemas.microsoft.com/office/drawing/2015/10/21/chartex" xmlns:cx3="http://schemas.microsoft.com/office/drawing/2016/5/9/chartex" xmlns:cx4="http://schemas.microsoft.com/office/drawing/2016/5/10/chartex" xmlns:cx5="http://schemas.microsoft.com/office/drawing/2016/5/11/chartex" xmlns:cx6="http://schemas.microsoft.com/office/drawing/2016/5/12/chartex" xmlns:cx7="http://schemas.microsoft.com/office/drawing/2016/5/13/chartex" xmlns:cx8="http://schemas.microsoft.com/office/drawing/2016/5/14/chartex" xmlns:mc="http://schemas.openxmlformats.org/markup-compatibility/2006" xmlns:aink="http://schemas.microsoft.com/office/drawing/2016/ink" xmlns:am3d="http://schemas.microsoft.com/office/drawing/2017/model3d" xmlns:o="urn:schemas-microsoft-com:office:office" xmlns:r="http://schemas.openxmlformats.org/officeDocument/2006/relationships" xmlns:m="http://schemas.openxmlformats.org/officeDocument/2006/math" xmlns:v="urn:schemas-microsoft-com:vml" xmlns:wp14="http://schemas.microsoft.com/office/word/2010/wordprocessingDrawing" xmlns:wp="http://schemas.openxmlformats.org/drawingml/2006/wordprocessingDrawing" xmlns:w10="urn:schemas-microsoft-com:office:word" xmlns:w="http://schemas.openxmlformats.org/wordprocessingml/2006/main" xmlns:w14="http://schemas.microsoft.com/office/word/2010/wordml" xmlns:w15="http://schemas.microsoft.com/office/word/2012/wordml" xmlns:w16cid="http://schemas.microsoft.com/office/word/2016/wordml/cid" xmlns:w16se="http://schemas.microsoft.com/office/word/2015/wordml/symex" xmlns:wpg="http://schemas.microsoft.com/office/word/2010/wordprocessingGroup" xmlns:wpi="http://schemas.microsoft.com/office/word/2010/wordprocessingInk" xmlns:wne="http://schemas.microsoft.com/office/word/2006/wordml" xmlns:wps="http://schemas.microsoft.com/office/word/2010/wordprocessingShape" mc:Ignorable="w14 w15 w16se w16cid wp14">
   <w15:commentEx w15:paraId="09065481" w15:done="0"/>
   <w15:commentEx w15:paraId="4BBCB0A0" w15:done="0"/>
+  <w15:commentEx w15:paraId="664E2ADC" w15:paraIdParent="4BBCB0A0" w15:done="0"/>
   <w15:commentEx w15:paraId="5B3E4C32" w15:done="0"/>
   <w15:commentEx w15:paraId="160E0EAF" w15:done="0"/>
   <w15:commentEx w15:paraId="216EFBA1" w15:done="0"/>
+  <w15:commentEx w15:paraId="60294227" w15:paraIdParent="216EFBA1" w15:done="0"/>
   <w15:commentEx w15:paraId="7F922594" w15:done="0"/>
   <w15:commentEx w15:paraId="482BA8B5" w15:done="0"/>
   <w15:commentEx w15:paraId="0DA0550D" w15:done="0"/>
-  <w15:commentEx w15:paraId="6895EBA0" w15:done="0"/>
-  <w15:commentEx w15:paraId="3604BBDF" w15:done="0"/>
   <w15:commentEx w15:paraId="00FE7330" w15:done="0"/>
   <w15:commentEx w15:paraId="5660EEDB" w15:done="0"/>
   <w15:commentEx w15:paraId="1AEBC7E7" w15:done="0"/>
   <w15:commentEx w15:paraId="07DE0187" w15:done="0"/>
   <w15:commentEx w15:paraId="17F0F0AD" w15:done="0"/>
   <w15:commentEx w15:paraId="239D8662" w15:done="0"/>
+  <w15:commentEx w15:paraId="1718A9CC" w15:done="0"/>
 </w15:commentsEx>
 </file>
 
@@ -1173,20 +1187,21 @@
 <w16cid:commentsIds xmlns:wpc="http://schemas.microsoft.com/office/word/2010/wordprocessingCanvas" xmlns:cx="http://schemas.microsoft.com/office/drawing/2014/chartex" xmlns:cx1="http://schemas.microsoft.com/office/drawing/2015/9/8/chartex" xmlns:cx2="http://schemas.microsoft.com/office/drawing/2015/10/21/chartex" xmlns:cx3="http://schemas.microsoft.com/office/drawing/2016/5/9/chartex" xmlns:cx4="http://schemas.microsoft.com/office/drawing/2016/5/10/chartex" xmlns:cx5="http://schemas.microsoft.com/office/drawing/2016/5/11/chartex" xmlns:cx6="http://schemas.microsoft.com/office/drawing/2016/5/12/chartex" xmlns:cx7="http://schemas.microsoft.com/office/drawing/2016/5/13/chartex" xmlns:cx8="http://schemas.microsoft.com/office/drawing/2016/5/14/chartex" xmlns:mc="http://schemas.openxmlformats.org/markup-compatibility/2006" xmlns:aink="http://schemas.microsoft.com/office/drawing/2016/ink" xmlns:am3d="http://schemas.microsoft.com/office/drawing/2017/model3d" xmlns:o="urn:schemas-microsoft-com:office:office" xmlns:r="http://schemas.openxmlformats.org/officeDocument/2006/relationships" xmlns:m="http://schemas.openxmlformats.org/officeDocument/2006/math" xmlns:v="urn:schemas-microsoft-com:vml" xmlns:wp14="http://schemas.microsoft.com/office/word/2010/wordprocessingDrawing" xmlns:wp="http://schemas.openxmlformats.org/drawingml/2006/wordprocessingDrawing" xmlns:w10="urn:schemas-microsoft-com:office:word" xmlns:w="http://schemas.openxmlformats.org/wordprocessingml/2006/main" xmlns:w14="http://schemas.microsoft.com/office/word/2010/wordml" xmlns:w15="http://schemas.microsoft.com/office/word/2012/wordml" xmlns:w16cid="http://schemas.microsoft.com/office/word/2016/wordml/cid" xmlns:w16se="http://schemas.microsoft.com/office/word/2015/wordml/symex" xmlns:wpg="http://schemas.microsoft.com/office/word/2010/wordprocessingGroup" xmlns:wpi="http://schemas.microsoft.com/office/word/2010/wordprocessingInk" xmlns:wne="http://schemas.microsoft.com/office/word/2006/wordml" xmlns:wps="http://schemas.microsoft.com/office/word/2010/wordprocessingShape" mc:Ignorable="w14 w15 w16se w16cid wp14">
   <w16cid:commentId w16cid:paraId="09065481" w16cid:durableId="217506CB"/>
   <w16cid:commentId w16cid:paraId="4BBCB0A0" w16cid:durableId="2175066D"/>
+  <w16cid:commentId w16cid:paraId="664E2ADC" w16cid:durableId="2175243A"/>
   <w16cid:commentId w16cid:paraId="5B3E4C32" w16cid:durableId="2174F51A"/>
   <w16cid:commentId w16cid:paraId="160E0EAF" w16cid:durableId="2174FA59"/>
   <w16cid:commentId w16cid:paraId="216EFBA1" w16cid:durableId="21750740"/>
+  <w16cid:commentId w16cid:paraId="60294227" w16cid:durableId="2175242A"/>
   <w16cid:commentId w16cid:paraId="7F922594" w16cid:durableId="2174FA44"/>
   <w16cid:commentId w16cid:paraId="482BA8B5" w16cid:durableId="217508E9"/>
   <w16cid:commentId w16cid:paraId="0DA0550D" w16cid:durableId="2174FA3B"/>
-  <w16cid:commentId w16cid:paraId="6895EBA0" w16cid:durableId="2174FA27"/>
-  <w16cid:commentId w16cid:paraId="3604BBDF" w16cid:durableId="217509AB"/>
   <w16cid:commentId w16cid:paraId="00FE7330" w16cid:durableId="2174FCC2"/>
   <w16cid:commentId w16cid:paraId="5660EEDB" w16cid:durableId="2174FE3C"/>
   <w16cid:commentId w16cid:paraId="1AEBC7E7" w16cid:durableId="2174FC0F"/>
   <w16cid:commentId w16cid:paraId="07DE0187" w16cid:durableId="2174FB8F"/>
   <w16cid:commentId w16cid:paraId="17F0F0AD" w16cid:durableId="2174FAC4"/>
   <w16cid:commentId w16cid:paraId="239D8662" w16cid:durableId="21750075"/>
+  <w16cid:commentId w16cid:paraId="1718A9CC" w16cid:durableId="2175258D"/>
 </w16cid:commentsIds>
 </file>
 
@@ -2108,7 +2123,7 @@
 </file>
 
 <file path=customXml/itemProps1.xml><?xml version="1.0" encoding="utf-8"?>
-<ds:datastoreItem xmlns:ds="http://schemas.openxmlformats.org/officeDocument/2006/customXml" ds:itemID="{EB575EAF-41B3-41DC-9221-87D36FE02623}">
+<ds:datastoreItem xmlns:ds="http://schemas.openxmlformats.org/officeDocument/2006/customXml" ds:itemID="{59EBB080-6E3C-4423-B2B5-994877A73ACE}">
   <ds:schemaRefs>
     <ds:schemaRef ds:uri="http://schemas.openxmlformats.org/officeDocument/2006/bibliography"/>
   </ds:schemaRefs>

</xml_diff>